<commit_message>
A* toegevoegd, verslag aangepast
</commit_message>
<xml_diff>
--- a/verslag_1.docx
+++ b/verslag_1.docx
@@ -5,12 +5,24 @@
     <w:p>
       <w:pPr>
         <w:jc w:val="center"/>
-      </w:pPr>
-      <w:r>
+        <w:rPr>
+          <w:b/>
+          <w:sz w:val="32"/>
+        </w:rPr>
+      </w:pPr>
+      <w:r>
+        <w:rPr>
+          <w:b/>
+          <w:sz w:val="32"/>
+        </w:rPr>
         <w:t xml:space="preserve">Rush-hour by </w:t>
       </w:r>
       <w:proofErr w:type="spellStart"/>
       <w:r>
+        <w:rPr>
+          <w:b/>
+          <w:sz w:val="32"/>
+        </w:rPr>
         <w:t>Spitsuur</w:t>
       </w:r>
       <w:proofErr w:type="spellEnd"/>
@@ -66,7 +78,17 @@
       </w:r>
     </w:p>
     <w:p>
-      <w:r>
+      <w:pPr>
+        <w:rPr>
+          <w:b/>
+          <w:sz w:val="28"/>
+        </w:rPr>
+      </w:pPr>
+      <w:r>
+        <w:rPr>
+          <w:b/>
+          <w:sz w:val="28"/>
+        </w:rPr>
         <w:lastRenderedPageBreak/>
         <w:t>1. Introduction</w:t>
       </w:r>
@@ -110,7 +132,17 @@
     </w:p>
     <w:p/>
     <w:p>
-      <w:r>
+      <w:pPr>
+        <w:rPr>
+          <w:b/>
+          <w:sz w:val="24"/>
+        </w:rPr>
+      </w:pPr>
+      <w:r>
+        <w:rPr>
+          <w:b/>
+          <w:sz w:val="24"/>
+        </w:rPr>
         <w:t>1.2 The Case</w:t>
       </w:r>
     </w:p>
@@ -205,8 +237,8 @@
         </w:rPr>
         <w:drawing>
           <wp:inline distT="0" distB="0" distL="0" distR="0" wp14:anchorId="6709E752" wp14:editId="01FC1F6B">
-            <wp:extent cx="2200275" cy="2016222"/>
-            <wp:effectExtent l="0" t="0" r="0" b="3175"/>
+            <wp:extent cx="1905000" cy="1745647"/>
+            <wp:effectExtent l="0" t="0" r="0" b="6985"/>
             <wp:docPr id="1" name="Afbeelding 1"/>
             <wp:cNvGraphicFramePr>
               <a:graphicFrameLocks xmlns:a="http://schemas.openxmlformats.org/drawingml/2006/main" noChangeAspect="1"/>
@@ -236,7 +268,7 @@
                   <pic:spPr bwMode="auto">
                     <a:xfrm>
                       <a:off x="0" y="0"/>
-                      <a:ext cx="2200275" cy="2016222"/>
+                      <a:ext cx="1905000" cy="1745647"/>
                     </a:xfrm>
                     <a:prstGeom prst="rect">
                       <a:avLst/>
@@ -259,7 +291,17 @@
       </w:pPr>
     </w:p>
     <w:p>
-      <w:r>
+      <w:pPr>
+        <w:rPr>
+          <w:b/>
+          <w:sz w:val="28"/>
+        </w:rPr>
+      </w:pPr>
+      <w:r>
+        <w:rPr>
+          <w:b/>
+          <w:sz w:val="28"/>
+        </w:rPr>
         <w:t>2. Methods</w:t>
       </w:r>
     </w:p>
@@ -302,10 +344,24 @@
     </w:p>
     <w:p/>
     <w:p>
-      <w:r>
+      <w:pPr>
+        <w:rPr>
+          <w:b/>
+          <w:sz w:val="24"/>
+        </w:rPr>
+      </w:pPr>
+      <w:r>
+        <w:rPr>
+          <w:b/>
+          <w:sz w:val="24"/>
+        </w:rPr>
         <w:t>2.1 The computer program</w:t>
       </w:r>
       <w:r>
+        <w:rPr>
+          <w:b/>
+          <w:sz w:val="24"/>
+        </w:rPr>
         <w:t xml:space="preserve"> - Skeleton</w:t>
       </w:r>
     </w:p>
@@ -398,7 +454,17 @@
     </w:p>
     <w:p/>
     <w:p>
-      <w:r>
+      <w:pPr>
+        <w:rPr>
+          <w:b/>
+          <w:sz w:val="24"/>
+        </w:rPr>
+      </w:pPr>
+      <w:r>
+        <w:rPr>
+          <w:b/>
+          <w:sz w:val="24"/>
+        </w:rPr>
         <w:t>2.2 The algorithms</w:t>
       </w:r>
     </w:p>
@@ -413,19 +479,52 @@
     </w:p>
     <w:p/>
     <w:p>
-      <w:r>
+      <w:pPr>
+        <w:rPr>
+          <w:b/>
+        </w:rPr>
+      </w:pPr>
+      <w:r>
+        <w:rPr>
+          <w:b/>
+        </w:rPr>
         <w:t>2.2.1 Depth-first search</w:t>
       </w:r>
+      <w:r>
+        <w:rPr>
+          <w:b/>
+        </w:rPr>
+        <w:t xml:space="preserve"> with pruning</w:t>
+      </w:r>
     </w:p>
     <w:p/>
     <w:p>
       <w:r>
         <w:t xml:space="preserve">The first algorithm implemented was depth-first search. Depth-first search is an algorithm which searches each branch of a tree as far as possible, before going back to search in another branch. This algorithm was implemented recursively. </w:t>
       </w:r>
-    </w:p>
-    <w:p/>
-    <w:p>
-      <w:r>
+      <w:r>
+        <w:t xml:space="preserve">Team </w:t>
+      </w:r>
+      <w:proofErr w:type="spellStart"/>
+      <w:r>
+        <w:t>Spitsuur</w:t>
+      </w:r>
+      <w:proofErr w:type="spellEnd"/>
+      <w:r>
+        <w:t xml:space="preserve"> decided to use pruning , this means when a solution is found for the puzzle at a certain depth the algorithm will only look for solutions (in other branches) before that depth until the algorithm is done searching the tree. To prevent infinite loops, because the algorithm can move a car for example one grid to the left and then again back and again to the left and again back, each Board object with its dictionary that was visited is being saved in a Python set.        </w:t>
+      </w:r>
+    </w:p>
+    <w:p/>
+    <w:p>
+      <w:pPr>
+        <w:rPr>
+          <w:b/>
+        </w:rPr>
+      </w:pPr>
+      <w:r>
+        <w:rPr>
+          <w:b/>
+        </w:rPr>
         <w:t>2.2.2 Breadth-first search</w:t>
       </w:r>
     </w:p>
@@ -435,10 +534,29 @@
         <w:t xml:space="preserve">The second algorithm implemented was breadth-first search. Breadth first search </w:t>
       </w:r>
       <w:r>
-        <w:t xml:space="preserve">is also an algorithm to search trees, however this three starts at a node and checks all its children instead of searching in each branch in the depth, it searches in the width of the tree. The figure below can make this </w:t>
+        <w:t>is also an algorithm to search trees, however this three starts at a node and checks all its children</w:t>
+      </w:r>
+      <w:r>
+        <w:t>. I</w:t>
+      </w:r>
+      <w:r>
+        <w:t xml:space="preserve">nstead of searching in each branch in the depth, it searches in the width of the tree. The figure below can make this </w:t>
       </w:r>
       <w:r>
         <w:t xml:space="preserve">explanation more clear. </w:t>
+      </w:r>
+      <w:r>
+        <w:t xml:space="preserve">First the algorithm checks node 1, in the rush-hour case this would be the </w:t>
+      </w:r>
+      <w:r>
+        <w:lastRenderedPageBreak/>
+        <w:t xml:space="preserve">first board. Then it inserts all the children, namely 2, 3 and 4, in a queue. In the rush-hour case this would be all the boards with the cars on different positions and adds these in to a Python queue. Then the first child is taken out of the queue and it again produces all the children of this child and inserts these to the back of the queue and so on until a solution is found. The advantage of this algorithm is that if a solution is found it is the optimal one, the disadvantage is that it takes a lot of memory to store all the boards in the queue. </w:t>
+      </w:r>
+      <w:r>
+        <w:t xml:space="preserve">To prevent the algorithm from searching two branches that are the same, the visited boards are also saved in a set. Also the path to the solution is saved. </w:t>
+      </w:r>
+      <w:r>
+        <w:t xml:space="preserve"> </w:t>
       </w:r>
     </w:p>
     <w:p/>
@@ -451,7 +569,6 @@
           <w:noProof/>
           <w:lang w:val="nl-NL" w:eastAsia="nl-NL"/>
         </w:rPr>
-        <w:lastRenderedPageBreak/>
         <w:drawing>
           <wp:inline distT="0" distB="0" distL="0" distR="0">
             <wp:extent cx="4857750" cy="1552575"/>
@@ -502,29 +619,268 @@
         </w:drawing>
       </w:r>
     </w:p>
-    <w:p>
-      <w:r>
-        <w:br w:type="page"/>
-      </w:r>
-    </w:p>
-    <w:p>
+    <w:p/>
+    <w:p>
+      <w:pPr>
+        <w:rPr>
+          <w:b/>
+        </w:rPr>
+      </w:pPr>
+      <w:r>
+        <w:rPr>
+          <w:b/>
+        </w:rPr>
+        <w:t>2.2.3 A* algorithm</w:t>
+      </w:r>
+    </w:p>
+    <w:p/>
+    <w:p>
+      <w:r>
+        <w:t xml:space="preserve">The third algorithm implemented is A*. The A* algorithm is also used to find an optimal path to a certain goal with the help of a total cost formula f(x). The formula f(x) exists of g(x) and h(x) in which g(x) is the distance from a node in the tree to the parent node and h(x) is a heuristic value, for example, the Manhattan distance  (crow flies) to the goal. In the implementation of A* for the rush-hour case, </w:t>
+      </w:r>
+      <w:r>
+        <w:t xml:space="preserve">the Manhattan distance was the distance from the exit of the red car. This value was added to the distance of a board from the first board and was inserted into a Python priority queue. Also the visited boards and path where being saved.  </w:t>
+      </w:r>
+    </w:p>
+    <w:p/>
+    <w:p>
+      <w:pPr>
+        <w:rPr>
+          <w:b/>
+          <w:sz w:val="28"/>
+        </w:rPr>
+      </w:pPr>
+      <w:r>
+        <w:rPr>
+          <w:b/>
+          <w:sz w:val="28"/>
+        </w:rPr>
+        <w:t>3. Results</w:t>
+      </w:r>
+    </w:p>
+    <w:p/>
+    <w:p>
+      <w:r>
+        <w:t xml:space="preserve">The results of the used algorithms are set forth in this paragraph. </w:t>
+      </w:r>
+    </w:p>
+    <w:p/>
+    <w:p>
+      <w:pPr>
+        <w:rPr>
+          <w:b/>
+          <w:sz w:val="24"/>
+        </w:rPr>
+      </w:pPr>
+      <w:r>
+        <w:rPr>
+          <w:b/>
+          <w:sz w:val="24"/>
+        </w:rPr>
+        <w:t>3.1 Depth-first with pruning</w:t>
+      </w:r>
+    </w:p>
+    <w:p/>
+    <w:p>
+      <w:r>
+        <w:t xml:space="preserve">When testing the algorithm on a self-made four by four board with three cars the algorithm would find a solution, however when testing one of the provided six by six boards, the algorithm did not even find a solution within 2 minutes. Therefore team </w:t>
+      </w:r>
+      <w:proofErr w:type="spellStart"/>
+      <w:r>
+        <w:t>Spitsuur</w:t>
+      </w:r>
+      <w:proofErr w:type="spellEnd"/>
+      <w:r>
+        <w:t xml:space="preserve"> did not even try to test the nine by nine boards with this algorithm. The algorithm was found to be very slow. </w:t>
+      </w:r>
+    </w:p>
+    <w:p/>
+    <w:p>
+      <w:pPr>
+        <w:rPr>
+          <w:b/>
+          <w:sz w:val="24"/>
+        </w:rPr>
+      </w:pPr>
+      <w:r>
+        <w:rPr>
+          <w:b/>
+          <w:sz w:val="24"/>
+        </w:rPr>
+        <w:t>3.2 Breadth-first search</w:t>
+      </w:r>
+    </w:p>
+    <w:p/>
+    <w:p>
+      <w:r>
+        <w:t xml:space="preserve">When testing this algorithm on the same self-made board as depth-first search, the solution was found in less than a second. When testing one of the provided six by six boards, the algorithm also found a solution in less than a second and also found an optimal one, namely one that only took 84 steps to solve the puzzle. The algorithm took 128 seconds on one of the provided nine by nine boards. The algorithm was found to be faster than depth-first search. </w:t>
+      </w:r>
+    </w:p>
+    <w:p/>
+    <w:p>
+      <w:pPr>
+        <w:rPr>
+          <w:b/>
+          <w:sz w:val="24"/>
+        </w:rPr>
+      </w:pPr>
+      <w:r>
+        <w:rPr>
+          <w:b/>
+          <w:sz w:val="24"/>
+        </w:rPr>
+        <w:t xml:space="preserve">3.3 A* algorithm </w:t>
+      </w:r>
+    </w:p>
+    <w:p/>
+    <w:p>
+      <w:r>
+        <w:t xml:space="preserve">When testing this algorithm on the self-made small board, the solution was found in less than a second, however, equally as fast as the breadth-first algorithm. When testing the provided boards </w:t>
+      </w:r>
+      <w:r>
+        <w:lastRenderedPageBreak/>
+        <w:t xml:space="preserve">the A* algorithm performed worse than the breadth-first algorithm on most boards, however better than the depth-first algorithm. </w:t>
+      </w:r>
+    </w:p>
+    <w:p/>
+    <w:p>
+      <w:pPr>
+        <w:rPr>
+          <w:b/>
+          <w:sz w:val="28"/>
+        </w:rPr>
+      </w:pPr>
+      <w:r>
+        <w:rPr>
+          <w:b/>
+          <w:sz w:val="28"/>
+        </w:rPr>
+        <w:t>4. Discussion</w:t>
+      </w:r>
+    </w:p>
+    <w:p/>
+    <w:p>
+      <w:r>
+        <w:t xml:space="preserve">Although the runtime of an algorithm is a good method to compare one algorithm with another, team </w:t>
+      </w:r>
+      <w:proofErr w:type="spellStart"/>
+      <w:r>
+        <w:t>Spitsuur</w:t>
+      </w:r>
+      <w:proofErr w:type="spellEnd"/>
+      <w:r>
+        <w:t xml:space="preserve"> does not think the runtime of only one algorithm is saying much about the performance of the algorithm itself. For example, running the breadth -first algorithm on a computer with high performance level and with a faster compiler will finish quicker than </w:t>
+      </w:r>
+      <w:r>
+        <w:t xml:space="preserve">running it on a computer with slow performance level and a slow compiler. </w:t>
+      </w:r>
+    </w:p>
+    <w:p/>
+    <w:p>
+      <w:r>
+        <w:t xml:space="preserve">Also the way the skeleton of the program is build is important for the performance of the algorithms. If the skeleton contains a lot of iterative functions, and big hash functions the runtime of the algorithms will increase.  </w:t>
+      </w:r>
+      <w:r>
+        <w:t xml:space="preserve"> </w:t>
+      </w:r>
+    </w:p>
+    <w:p/>
+    <w:p>
+      <w:r>
+        <w:t>The A* performed worse than breadth-first, because the heuristic was not a smart one, namely distance of the red car to the exit. It is assumed that when using a smarter heuristic the A* might perform better than breadth-first search. The downside of using th</w:t>
+      </w:r>
+      <w:r>
+        <w:t xml:space="preserve">e heuristic </w:t>
+      </w:r>
+      <w:r>
+        <w:t xml:space="preserve">in the implementation of the rush-hour case is that </w:t>
+      </w:r>
+      <w:r>
+        <w:t xml:space="preserve">it might search first through all the lowest costs, however, the solution might not be in that path. Therefore the algorithm will perform worse than breadth-first.  </w:t>
+      </w:r>
+    </w:p>
+    <w:p/>
+    <w:p>
+      <w:r>
+        <w:rPr>
+          <w:b/>
+          <w:sz w:val="28"/>
+        </w:rPr>
+        <w:t>5. Conclusion</w:t>
+      </w:r>
+    </w:p>
+    <w:p/>
+    <w:p>
+      <w:r>
+        <w:t xml:space="preserve">For the course </w:t>
+      </w:r>
+      <w:r>
+        <w:t>Programming T</w:t>
+      </w:r>
+      <w:r>
+        <w:t>heory (Heuristics) at the University of Amsterdam</w:t>
+      </w:r>
+      <w:r>
+        <w:t xml:space="preserve"> team </w:t>
+      </w:r>
+      <w:proofErr w:type="spellStart"/>
+      <w:r>
+        <w:t>Spitsuur</w:t>
+      </w:r>
+      <w:proofErr w:type="spellEnd"/>
+      <w:r>
+        <w:t xml:space="preserve"> has chosen the case Rush-hour to solve. </w:t>
+      </w:r>
+      <w:r>
+        <w:t xml:space="preserve"> </w:t>
+      </w:r>
+      <w:r>
+        <w:t xml:space="preserve">The case’s goal is to move the car to the exit with as little as possible steps. A step can be interpreted in two ways. To solve this puzzle and to reach the goal set, team </w:t>
+      </w:r>
+      <w:proofErr w:type="spellStart"/>
+      <w:r>
+        <w:t>Spitsuur</w:t>
+      </w:r>
+      <w:proofErr w:type="spellEnd"/>
+      <w:r>
+        <w:t xml:space="preserve"> has written a computer program in Python 2.7, which is called the skeleton and a computer program with algorithms to solve the puzzle. </w:t>
+      </w:r>
+    </w:p>
+    <w:p/>
+    <w:p>
+      <w:r>
+        <w:t>To efficiently solve these puzzles, the algorithms depth-first search with pruning and breadth-first search were implemented into the program.</w:t>
+      </w:r>
+      <w:r>
+        <w:t xml:space="preserve"> </w:t>
+      </w:r>
+      <w:r>
+        <w:t xml:space="preserve">The depth-first search with pruning algorithm was found to be very slow. The breadth-first search algorithm was found to be faster than depth-first search. </w:t>
+      </w:r>
+      <w:r>
+        <w:t>T</w:t>
+      </w:r>
+      <w:r>
+        <w:t xml:space="preserve">he A* algorithm performed worse than the breadth-first algorithm on most boards, however better than the depth-first algorithm. </w:t>
+      </w:r>
+      <w:r>
+        <w:t xml:space="preserve">Although the runtime of an algorithm is a good method to compare one algorithm with another, team </w:t>
+      </w:r>
+      <w:proofErr w:type="spellStart"/>
+      <w:r>
+        <w:t>Spitsuur</w:t>
+      </w:r>
+      <w:proofErr w:type="spellEnd"/>
+      <w:r>
+        <w:t xml:space="preserve"> does not think the runtime of only one algorithm is saying much about the performance of the algorithm itself. Also the way the skeleton of the program is build is important for the performance of the algorithms.</w:t>
+      </w:r>
+      <w:r>
+        <w:t xml:space="preserve"> A* might perform better if a smarter heuristic is used. </w:t>
+      </w:r>
       <w:bookmarkStart w:id="0" w:name="_GoBack"/>
       <w:bookmarkEnd w:id="0"/>
-      <w:r>
-        <w:lastRenderedPageBreak/>
-        <w:t>3. Results</w:t>
-      </w:r>
-    </w:p>
-    <w:p>
-      <w:r>
-        <w:t>4. Discussion</w:t>
-      </w:r>
-    </w:p>
-    <w:p>
-      <w:r>
-        <w:t>5. Conclusion</w:t>
-      </w:r>
-    </w:p>
+    </w:p>
+    <w:p/>
     <w:sectPr>
       <w:pgSz w:w="11906" w:h="16838"/>
       <w:pgMar w:top="1417" w:right="1417" w:bottom="1417" w:left="1417" w:header="708" w:footer="708" w:gutter="0"/>

</xml_diff>